<commit_message>
hito lenguaje de marca
</commit_message>
<xml_diff>
--- a/hito/Hito_LM_1T_Pablo_Martin_Tomasi.docx
+++ b/hito/Hito_LM_1T_Pablo_Martin_Tomasi.docx
@@ -1247,6 +1247,12 @@
       <w:bookmarkEnd w:id="0"/>
     </w:p>
     <w:p>
+      <w:pPr>
+        <w:rPr>
+          <w:rFonts w:ascii="Arial" w:hAnsi="Arial" w:cs="Arial"/>
+          <w:color w:val="000000"/>
+        </w:rPr>
+      </w:pPr>
       <w:r>
         <w:rPr>
           <w:rFonts w:ascii="Arial" w:hAnsi="Arial" w:cs="Arial"/>
@@ -1254,13 +1260,27 @@
         </w:rPr>
         <w:t>Los lenguajes de marcas surgieron, inicialmente, como lenguajes formados por el conjunto de códigos de formato que los procesadores de texto introducen en los documentos para dirigir el proceso de presentación mediante una linotipia o impresora programable.</w:t>
       </w:r>
+      <w:bookmarkStart w:id="1" w:name="_Toc182300879"/>
     </w:p>
     <w:p>
       <w:pPr>
+        <w:rPr>
+          <w:rFonts w:asciiTheme="majorHAnsi" w:eastAsiaTheme="majorEastAsia" w:hAnsiTheme="majorHAnsi" w:cstheme="majorBidi"/>
+          <w:color w:val="2E74B5" w:themeColor="accent1" w:themeShade="BF"/>
+          <w:sz w:val="32"/>
+          <w:szCs w:val="32"/>
+        </w:rPr>
+      </w:pPr>
+      <w:r>
+        <w:br w:type="page"/>
+      </w:r>
+    </w:p>
+    <w:p>
+      <w:pPr>
         <w:pStyle w:val="Ttulo1"/>
       </w:pPr>
-      <w:bookmarkStart w:id="1" w:name="_Toc182300879"/>
-      <w:r>
+      <w:r>
+        <w:lastRenderedPageBreak/>
         <w:t>2.</w:t>
       </w:r>
       <w:r>
@@ -1275,94 +1295,178 @@
       <w:bookmarkEnd w:id="1"/>
     </w:p>
     <w:p>
-      <w:bookmarkStart w:id="2" w:name="_GoBack"/>
+      <w:pPr>
+        <w:rPr>
+          <w:rFonts w:asciiTheme="majorHAnsi" w:eastAsiaTheme="majorEastAsia" w:hAnsiTheme="majorHAnsi" w:cstheme="majorBidi"/>
+          <w:color w:val="2E74B5" w:themeColor="accent1" w:themeShade="BF"/>
+          <w:sz w:val="32"/>
+          <w:szCs w:val="32"/>
+        </w:rPr>
+      </w:pPr>
+      <w:bookmarkStart w:id="2" w:name="_Toc182300880"/>
+      <w:r>
+        <w:br w:type="page"/>
+      </w:r>
+    </w:p>
+    <w:p>
+      <w:pPr>
+        <w:pStyle w:val="Ttulo1"/>
+      </w:pPr>
+      <w:r>
+        <w:lastRenderedPageBreak/>
+        <w:t>3.</w:t>
+      </w:r>
+      <w:r>
+        <w:t>Explica los orígenes y las diferencias entre CSS y SCSS.</w:t>
+      </w:r>
       <w:bookmarkEnd w:id="2"/>
     </w:p>
     <w:p>
       <w:pPr>
+        <w:rPr>
+          <w:rFonts w:asciiTheme="majorHAnsi" w:eastAsiaTheme="majorEastAsia" w:hAnsiTheme="majorHAnsi" w:cstheme="majorBidi"/>
+          <w:color w:val="2E74B5" w:themeColor="accent1" w:themeShade="BF"/>
+          <w:sz w:val="32"/>
+          <w:szCs w:val="32"/>
+        </w:rPr>
+      </w:pPr>
+      <w:bookmarkStart w:id="3" w:name="_Toc182300881"/>
+      <w:r>
+        <w:br w:type="page"/>
+      </w:r>
+    </w:p>
+    <w:p>
+      <w:pPr>
         <w:pStyle w:val="Ttulo1"/>
       </w:pPr>
-      <w:bookmarkStart w:id="3" w:name="_Toc182300880"/>
-      <w:r>
-        <w:t>3.</w:t>
-      </w:r>
-      <w:r>
-        <w:t>Explica los orígenes y las diferencias entre CSS y SCSS.</w:t>
+      <w:r>
+        <w:lastRenderedPageBreak/>
+        <w:t>4.</w:t>
+      </w:r>
+      <w:r>
+        <w:t>Principales etiquetas HTML5, así como una brev</w:t>
+      </w:r>
+      <w:r>
+        <w:t xml:space="preserve">e descripción de que son y cómo </w:t>
+      </w:r>
+      <w:r>
+        <w:t>funcionan las etiquetas semánticas.</w:t>
       </w:r>
       <w:bookmarkEnd w:id="3"/>
     </w:p>
     <w:p>
       <w:pPr>
+        <w:rPr>
+          <w:rFonts w:asciiTheme="majorHAnsi" w:eastAsiaTheme="majorEastAsia" w:hAnsiTheme="majorHAnsi" w:cstheme="majorBidi"/>
+          <w:color w:val="2E74B5" w:themeColor="accent1" w:themeShade="BF"/>
+          <w:sz w:val="32"/>
+          <w:szCs w:val="32"/>
+        </w:rPr>
+      </w:pPr>
+      <w:bookmarkStart w:id="4" w:name="_Toc182300882"/>
+      <w:r>
+        <w:br w:type="page"/>
+      </w:r>
+    </w:p>
+    <w:p>
+      <w:pPr>
         <w:pStyle w:val="Ttulo1"/>
       </w:pPr>
-      <w:bookmarkStart w:id="4" w:name="_Toc182300881"/>
-      <w:r>
-        <w:t>4.</w:t>
-      </w:r>
-      <w:r>
-        <w:t>Principales etiquetas HTML5, así como una brev</w:t>
-      </w:r>
-      <w:r>
-        <w:t xml:space="preserve">e descripción de que son y cómo </w:t>
-      </w:r>
-      <w:r>
-        <w:t>funcionan las etiquetas semánticas.</w:t>
+      <w:r>
+        <w:lastRenderedPageBreak/>
+        <w:t>5. Principales elementos CSS y su aplicación.</w:t>
       </w:r>
       <w:bookmarkEnd w:id="4"/>
     </w:p>
     <w:p>
       <w:pPr>
+        <w:rPr>
+          <w:rFonts w:asciiTheme="majorHAnsi" w:eastAsiaTheme="majorEastAsia" w:hAnsiTheme="majorHAnsi" w:cstheme="majorBidi"/>
+          <w:color w:val="2E74B5" w:themeColor="accent1" w:themeShade="BF"/>
+          <w:sz w:val="32"/>
+          <w:szCs w:val="32"/>
+        </w:rPr>
+      </w:pPr>
+      <w:bookmarkStart w:id="5" w:name="_Toc182300883"/>
+      <w:r>
+        <w:br w:type="page"/>
+      </w:r>
+    </w:p>
+    <w:p>
+      <w:pPr>
         <w:pStyle w:val="Ttulo1"/>
       </w:pPr>
-      <w:bookmarkStart w:id="5" w:name="_Toc182300882"/>
-      <w:r>
-        <w:t>5. Principales elementos CSS y su aplicación.</w:t>
+      <w:r>
+        <w:lastRenderedPageBreak/>
+        <w:t>6. Guía de creación de un sitio web con el paso a paso del desarrollo.</w:t>
       </w:r>
       <w:bookmarkEnd w:id="5"/>
     </w:p>
     <w:p>
       <w:pPr>
+        <w:rPr>
+          <w:rFonts w:asciiTheme="majorHAnsi" w:eastAsiaTheme="majorEastAsia" w:hAnsiTheme="majorHAnsi" w:cstheme="majorBidi"/>
+          <w:color w:val="2E74B5" w:themeColor="accent1" w:themeShade="BF"/>
+          <w:sz w:val="32"/>
+          <w:szCs w:val="32"/>
+        </w:rPr>
+      </w:pPr>
+      <w:bookmarkStart w:id="6" w:name="_Toc182300884"/>
+      <w:r>
+        <w:br w:type="page"/>
+      </w:r>
+    </w:p>
+    <w:p>
+      <w:pPr>
         <w:pStyle w:val="Ttulo1"/>
       </w:pPr>
-      <w:bookmarkStart w:id="6" w:name="_Toc182300883"/>
-      <w:r>
-        <w:t>6. Guía de creación de un sitio web con el paso a paso del desarrollo.</w:t>
+      <w:r>
+        <w:lastRenderedPageBreak/>
+        <w:t xml:space="preserve">7. </w:t>
+      </w:r>
+      <w:proofErr w:type="spellStart"/>
+      <w:r>
+        <w:t>Guia</w:t>
+      </w:r>
+      <w:proofErr w:type="spellEnd"/>
+      <w:r>
+        <w:t xml:space="preserve"> y uso de librerías de CSS para el desarrollo web</w:t>
       </w:r>
       <w:bookmarkEnd w:id="6"/>
     </w:p>
     <w:p>
       <w:pPr>
+        <w:rPr>
+          <w:rFonts w:asciiTheme="majorHAnsi" w:eastAsiaTheme="majorEastAsia" w:hAnsiTheme="majorHAnsi" w:cstheme="majorBidi"/>
+          <w:color w:val="2E74B5" w:themeColor="accent1" w:themeShade="BF"/>
+          <w:sz w:val="32"/>
+          <w:szCs w:val="32"/>
+        </w:rPr>
+      </w:pPr>
+      <w:bookmarkStart w:id="7" w:name="_Toc182300885"/>
+      <w:r>
+        <w:br w:type="page"/>
+      </w:r>
+    </w:p>
+    <w:p>
+      <w:pPr>
         <w:pStyle w:val="Ttulo1"/>
       </w:pPr>
-      <w:bookmarkStart w:id="7" w:name="_Toc182300884"/>
-      <w:r>
-        <w:t xml:space="preserve">7. </w:t>
-      </w:r>
-      <w:proofErr w:type="spellStart"/>
-      <w:r>
-        <w:t>Guia</w:t>
-      </w:r>
-      <w:proofErr w:type="spellEnd"/>
-      <w:r>
-        <w:t xml:space="preserve"> y uso de librerías de CSS para el desarrollo web</w:t>
+      <w:r>
+        <w:lastRenderedPageBreak/>
+        <w:t xml:space="preserve">8. </w:t>
+      </w:r>
+      <w:r>
+        <w:t>Bibliografía</w:t>
       </w:r>
       <w:bookmarkEnd w:id="7"/>
     </w:p>
     <w:p>
-      <w:pPr>
-        <w:pStyle w:val="Ttulo1"/>
-      </w:pPr>
-      <w:bookmarkStart w:id="8" w:name="_Toc182300885"/>
-      <w:r>
-        <w:t xml:space="preserve">8. </w:t>
-      </w:r>
-      <w:r>
-        <w:t>Bibliografía</w:t>
-      </w:r>
+      <w:bookmarkStart w:id="8" w:name="_GoBack"/>
       <w:bookmarkEnd w:id="8"/>
     </w:p>
-    <w:p/>
     <w:sectPr>
+      <w:footerReference w:type="default" r:id="rId8"/>
       <w:pgSz w:w="11906" w:h="16838"/>
       <w:pgMar w:top="1417" w:right="1701" w:bottom="1417" w:left="1701" w:header="708" w:footer="708" w:gutter="0"/>
       <w:pgNumType w:start="0"/>
@@ -1372,6 +1476,286 @@
     </w:sectPr>
   </w:body>
 </w:document>
+</file>
+
+<file path=word/endnotes.xml><?xml version="1.0" encoding="utf-8"?>
+<w:endnotes xmlns:wpc="http://schemas.microsoft.com/office/word/2010/wordprocessingCanvas" xmlns:cx="http://schemas.microsoft.com/office/drawing/2014/chartex" xmlns:mc="http://schemas.openxmlformats.org/markup-compatibility/2006" xmlns:o="urn:schemas-microsoft-com:office:office" xmlns:r="http://schemas.openxmlformats.org/officeDocument/2006/relationships" xmlns:m="http://schemas.openxmlformats.org/officeDocument/2006/math" xmlns:v="urn:schemas-microsoft-com:vml" xmlns:wp14="http://schemas.microsoft.com/office/word/2010/wordprocessingDrawing" xmlns:wp="http://schemas.openxmlformats.org/drawingml/2006/wordprocessingDrawing" xmlns:w10="urn:schemas-microsoft-com:office:word" xmlns:w="http://schemas.openxmlformats.org/wordprocessingml/2006/main" xmlns:w14="http://schemas.microsoft.com/office/word/2010/wordml" xmlns:w15="http://schemas.microsoft.com/office/word/2012/wordml" xmlns:w16se="http://schemas.microsoft.com/office/word/2015/wordml/symex" xmlns:wpg="http://schemas.microsoft.com/office/word/2010/wordprocessingGroup" xmlns:wpi="http://schemas.microsoft.com/office/word/2010/wordprocessingInk" xmlns:wne="http://schemas.microsoft.com/office/word/2006/wordml" xmlns:wps="http://schemas.microsoft.com/office/word/2010/wordprocessingShape" mc:Ignorable="w14 w15 w16se wp14">
+  <w:endnote w:type="separator" w:id="-1">
+    <w:p>
+      <w:pPr>
+        <w:spacing w:after="0" w:line="240" w:lineRule="auto"/>
+      </w:pPr>
+      <w:r>
+        <w:separator/>
+      </w:r>
+    </w:p>
+  </w:endnote>
+  <w:endnote w:type="continuationSeparator" w:id="0">
+    <w:p>
+      <w:pPr>
+        <w:spacing w:after="0" w:line="240" w:lineRule="auto"/>
+      </w:pPr>
+      <w:r>
+        <w:continuationSeparator/>
+      </w:r>
+    </w:p>
+  </w:endnote>
+</w:endnotes>
+</file>
+
+<file path=word/footer1.xml><?xml version="1.0" encoding="utf-8"?>
+<w:ftr xmlns:wpc="http://schemas.microsoft.com/office/word/2010/wordprocessingCanvas" xmlns:cx="http://schemas.microsoft.com/office/drawing/2014/chartex" xmlns:mc="http://schemas.openxmlformats.org/markup-compatibility/2006" xmlns:o="urn:schemas-microsoft-com:office:office" xmlns:r="http://schemas.openxmlformats.org/officeDocument/2006/relationships" xmlns:m="http://schemas.openxmlformats.org/officeDocument/2006/math" xmlns:v="urn:schemas-microsoft-com:vml" xmlns:wp14="http://schemas.microsoft.com/office/word/2010/wordprocessingDrawing" xmlns:wp="http://schemas.openxmlformats.org/drawingml/2006/wordprocessingDrawing" xmlns:w10="urn:schemas-microsoft-com:office:word" xmlns:w="http://schemas.openxmlformats.org/wordprocessingml/2006/main" xmlns:w14="http://schemas.microsoft.com/office/word/2010/wordml" xmlns:w15="http://schemas.microsoft.com/office/word/2012/wordml" xmlns:w16se="http://schemas.microsoft.com/office/word/2015/wordml/symex" xmlns:wpg="http://schemas.microsoft.com/office/word/2010/wordprocessingGroup" xmlns:wpi="http://schemas.microsoft.com/office/word/2010/wordprocessingInk" xmlns:wne="http://schemas.microsoft.com/office/word/2006/wordml" xmlns:wps="http://schemas.microsoft.com/office/word/2010/wordprocessingShape" mc:Ignorable="w14 w15 w16se wp14">
+  <w:sdt>
+    <w:sdtPr>
+      <w:id w:val="1991674889"/>
+      <w:docPartObj>
+        <w:docPartGallery w:val="Page Numbers (Bottom of Page)"/>
+        <w:docPartUnique/>
+      </w:docPartObj>
+    </w:sdtPr>
+    <w:sdtContent>
+      <w:p>
+        <w:pPr>
+          <w:pStyle w:val="Piedepgina"/>
+        </w:pPr>
+        <w:r>
+          <w:rPr>
+            <w:noProof/>
+            <w:lang w:eastAsia="es-ES"/>
+          </w:rPr>
+          <mc:AlternateContent>
+            <mc:Choice Requires="wpg">
+              <w:drawing>
+                <wp:anchor distT="0" distB="0" distL="114300" distR="114300" simplePos="0" relativeHeight="251659264" behindDoc="0" locked="0" layoutInCell="1" allowOverlap="1">
+                  <wp:simplePos x="0" y="0"/>
+                  <wp:positionH relativeFrom="margin">
+                    <wp:align>center</wp:align>
+                  </wp:positionH>
+                  <wp:positionV relativeFrom="page">
+                    <wp:align>bottom</wp:align>
+                  </wp:positionV>
+                  <wp:extent cx="436880" cy="716915"/>
+                  <wp:effectExtent l="9525" t="9525" r="10795" b="6985"/>
+                  <wp:wrapNone/>
+                  <wp:docPr id="1" name="Grupo 1"/>
+                  <wp:cNvGraphicFramePr>
+                    <a:graphicFrameLocks xmlns:a="http://schemas.openxmlformats.org/drawingml/2006/main"/>
+                  </wp:cNvGraphicFramePr>
+                  <a:graphic xmlns:a="http://schemas.openxmlformats.org/drawingml/2006/main">
+                    <a:graphicData uri="http://schemas.microsoft.com/office/word/2010/wordprocessingGroup">
+                      <wpg:wgp>
+                        <wpg:cNvGrpSpPr>
+                          <a:grpSpLocks/>
+                        </wpg:cNvGrpSpPr>
+                        <wpg:grpSpPr bwMode="auto">
+                          <a:xfrm>
+                            <a:off x="0" y="0"/>
+                            <a:ext cx="436880" cy="716915"/>
+                            <a:chOff x="1743" y="14699"/>
+                            <a:chExt cx="688" cy="1129"/>
+                          </a:xfrm>
+                        </wpg:grpSpPr>
+                        <wps:wsp>
+                          <wps:cNvPr id="2" name="AutoShape 77"/>
+                          <wps:cNvCnPr>
+                            <a:cxnSpLocks noChangeShapeType="1"/>
+                          </wps:cNvCnPr>
+                          <wps:spPr bwMode="auto">
+                            <a:xfrm flipV="1">
+                              <a:off x="2111" y="15387"/>
+                              <a:ext cx="0" cy="441"/>
+                            </a:xfrm>
+                            <a:prstGeom prst="straightConnector1">
+                              <a:avLst/>
+                            </a:prstGeom>
+                            <a:noFill/>
+                            <a:ln w="9525">
+                              <a:solidFill>
+                                <a:srgbClr val="7F7F7F"/>
+                              </a:solidFill>
+                              <a:round/>
+                              <a:headEnd/>
+                              <a:tailEnd/>
+                            </a:ln>
+                            <a:extLst>
+                              <a:ext uri="{909E8E84-426E-40DD-AFC4-6F175D3DCCD1}">
+                                <a14:hiddenFill xmlns:a14="http://schemas.microsoft.com/office/drawing/2010/main">
+                                  <a:noFill/>
+                                </a14:hiddenFill>
+                              </a:ext>
+                            </a:extLst>
+                          </wps:spPr>
+                          <wps:bodyPr/>
+                        </wps:wsp>
+                        <wps:wsp>
+                          <wps:cNvPr id="3" name="Rectangle 78"/>
+                          <wps:cNvSpPr>
+                            <a:spLocks noChangeArrowheads="1"/>
+                          </wps:cNvSpPr>
+                          <wps:spPr bwMode="auto">
+                            <a:xfrm>
+                              <a:off x="1743" y="14699"/>
+                              <a:ext cx="688" cy="688"/>
+                            </a:xfrm>
+                            <a:prstGeom prst="rect">
+                              <a:avLst/>
+                            </a:prstGeom>
+                            <a:noFill/>
+                            <a:ln w="9525">
+                              <a:solidFill>
+                                <a:srgbClr val="7F7F7F"/>
+                              </a:solidFill>
+                              <a:miter lim="800000"/>
+                              <a:headEnd/>
+                              <a:tailEnd/>
+                            </a:ln>
+                            <a:extLst>
+                              <a:ext uri="{909E8E84-426E-40DD-AFC4-6F175D3DCCD1}">
+                                <a14:hiddenFill xmlns:a14="http://schemas.microsoft.com/office/drawing/2010/main">
+                                  <a:solidFill>
+                                    <a:srgbClr val="FFFFFF"/>
+                                  </a:solidFill>
+                                </a14:hiddenFill>
+                              </a:ext>
+                            </a:extLst>
+                          </wps:spPr>
+                          <wps:txbx>
+                            <w:txbxContent>
+                              <w:p>
+                                <w:pPr>
+                                  <w:pStyle w:val="Piedepgina"/>
+                                  <w:jc w:val="center"/>
+                                  <w:rPr>
+                                    <w:sz w:val="16"/>
+                                    <w:szCs w:val="16"/>
+                                  </w:rPr>
+                                </w:pPr>
+                                <w:r>
+                                  <w:fldChar w:fldCharType="begin"/>
+                                </w:r>
+                                <w:r>
+                                  <w:instrText>PAGE    \* MERGEFORMAT</w:instrText>
+                                </w:r>
+                                <w:r>
+                                  <w:fldChar w:fldCharType="separate"/>
+                                </w:r>
+                                <w:r>
+                                  <w:rPr>
+                                    <w:noProof/>
+                                    <w:sz w:val="16"/>
+                                    <w:szCs w:val="16"/>
+                                  </w:rPr>
+                                  <w:t>5</w:t>
+                                </w:r>
+                                <w:r>
+                                  <w:rPr>
+                                    <w:sz w:val="16"/>
+                                    <w:szCs w:val="16"/>
+                                  </w:rPr>
+                                  <w:fldChar w:fldCharType="end"/>
+                                </w:r>
+                              </w:p>
+                            </w:txbxContent>
+                          </wps:txbx>
+                          <wps:bodyPr rot="0" vert="horz" wrap="square" lIns="91440" tIns="45720" rIns="91440" bIns="45720" anchor="ctr" anchorCtr="0" upright="1">
+                            <a:noAutofit/>
+                          </wps:bodyPr>
+                        </wps:wsp>
+                      </wpg:wgp>
+                    </a:graphicData>
+                  </a:graphic>
+                  <wp14:sizeRelH relativeFrom="page">
+                    <wp14:pctWidth>0</wp14:pctWidth>
+                  </wp14:sizeRelH>
+                  <wp14:sizeRelV relativeFrom="page">
+                    <wp14:pctHeight>0</wp14:pctHeight>
+                  </wp14:sizeRelV>
+                </wp:anchor>
+              </w:drawing>
+            </mc:Choice>
+            <mc:Fallback>
+              <w:pict>
+                <v:group id="Grupo 1" o:spid="_x0000_s1030" style="position:absolute;margin-left:0;margin-top:0;width:34.4pt;height:56.45pt;z-index:251659264;mso-position-horizontal:center;mso-position-horizontal-relative:margin;mso-position-vertical:bottom;mso-position-vertical-relative:page" coordorigin="1743,14699" coordsize="688,1129" o:gfxdata="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">
+                  <v:shapetype id="_x0000_t32" coordsize="21600,21600" o:spt="32" o:oned="t" path="m,l21600,21600e" filled="f">
+                    <v:path arrowok="t" fillok="f" o:connecttype="none"/>
+                    <o:lock v:ext="edit" shapetype="t"/>
+                  </v:shapetype>
+                  <v:shape id="AutoShape 77" o:spid="_x0000_s1031" type="#_x0000_t32" style="position:absolute;left:2111;top:15387;width:0;height:441;flip:y;visibility:visible;mso-wrap-style:square" o:connectortype="straight" o:gfxdata="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" strokecolor="#7f7f7f"/>
+                  <v:rect id="Rectangle 78" o:spid="_x0000_s1032" style="position:absolute;left:1743;top:14699;width:688;height:688;visibility:visible;mso-wrap-style:square;v-text-anchor:middle" o:gfxdata="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" filled="f" strokecolor="#7f7f7f">
+                    <v:textbox>
+                      <w:txbxContent>
+                        <w:p>
+                          <w:pPr>
+                            <w:pStyle w:val="Piedepgina"/>
+                            <w:jc w:val="center"/>
+                            <w:rPr>
+                              <w:sz w:val="16"/>
+                              <w:szCs w:val="16"/>
+                            </w:rPr>
+                          </w:pPr>
+                          <w:r>
+                            <w:fldChar w:fldCharType="begin"/>
+                          </w:r>
+                          <w:r>
+                            <w:instrText>PAGE    \* MERGEFORMAT</w:instrText>
+                          </w:r>
+                          <w:r>
+                            <w:fldChar w:fldCharType="separate"/>
+                          </w:r>
+                          <w:r>
+                            <w:rPr>
+                              <w:noProof/>
+                              <w:sz w:val="16"/>
+                              <w:szCs w:val="16"/>
+                            </w:rPr>
+                            <w:t>5</w:t>
+                          </w:r>
+                          <w:r>
+                            <w:rPr>
+                              <w:sz w:val="16"/>
+                              <w:szCs w:val="16"/>
+                            </w:rPr>
+                            <w:fldChar w:fldCharType="end"/>
+                          </w:r>
+                        </w:p>
+                      </w:txbxContent>
+                    </v:textbox>
+                  </v:rect>
+                  <w10:wrap anchorx="margin" anchory="page"/>
+                </v:group>
+              </w:pict>
+            </mc:Fallback>
+          </mc:AlternateContent>
+        </w:r>
+      </w:p>
+    </w:sdtContent>
+  </w:sdt>
+</w:ftr>
+</file>
+
+<file path=word/footnotes.xml><?xml version="1.0" encoding="utf-8"?>
+<w:footnotes xmlns:wpc="http://schemas.microsoft.com/office/word/2010/wordprocessingCanvas" xmlns:cx="http://schemas.microsoft.com/office/drawing/2014/chartex" xmlns:mc="http://schemas.openxmlformats.org/markup-compatibility/2006" xmlns:o="urn:schemas-microsoft-com:office:office" xmlns:r="http://schemas.openxmlformats.org/officeDocument/2006/relationships" xmlns:m="http://schemas.openxmlformats.org/officeDocument/2006/math" xmlns:v="urn:schemas-microsoft-com:vml" xmlns:wp14="http://schemas.microsoft.com/office/word/2010/wordprocessingDrawing" xmlns:wp="http://schemas.openxmlformats.org/drawingml/2006/wordprocessingDrawing" xmlns:w10="urn:schemas-microsoft-com:office:word" xmlns:w="http://schemas.openxmlformats.org/wordprocessingml/2006/main" xmlns:w14="http://schemas.microsoft.com/office/word/2010/wordml" xmlns:w15="http://schemas.microsoft.com/office/word/2012/wordml" xmlns:w16se="http://schemas.microsoft.com/office/word/2015/wordml/symex" xmlns:wpg="http://schemas.microsoft.com/office/word/2010/wordprocessingGroup" xmlns:wpi="http://schemas.microsoft.com/office/word/2010/wordprocessingInk" xmlns:wne="http://schemas.microsoft.com/office/word/2006/wordml" xmlns:wps="http://schemas.microsoft.com/office/word/2010/wordprocessingShape" mc:Ignorable="w14 w15 w16se wp14">
+  <w:footnote w:type="separator" w:id="-1">
+    <w:p>
+      <w:pPr>
+        <w:spacing w:after="0" w:line="240" w:lineRule="auto"/>
+      </w:pPr>
+      <w:r>
+        <w:separator/>
+      </w:r>
+    </w:p>
+  </w:footnote>
+  <w:footnote w:type="continuationSeparator" w:id="0">
+    <w:p>
+      <w:pPr>
+        <w:spacing w:after="0" w:line="240" w:lineRule="auto"/>
+      </w:pPr>
+      <w:r>
+        <w:continuationSeparator/>
+      </w:r>
+    </w:p>
+  </w:footnote>
+</w:footnotes>
 </file>
 
 <file path=word/numbering.xml><?xml version="1.0" encoding="utf-8"?>
@@ -2000,6 +2384,50 @@
       <w:contextualSpacing/>
     </w:pPr>
   </w:style>
+  <w:style w:type="paragraph" w:styleId="Encabezado">
+    <w:name w:val="header"/>
+    <w:basedOn w:val="Normal"/>
+    <w:link w:val="EncabezadoCar"/>
+    <w:uiPriority w:val="99"/>
+    <w:unhideWhenUsed/>
+    <w:rsid w:val="008D0582"/>
+    <w:pPr>
+      <w:tabs>
+        <w:tab w:val="center" w:pos="4252"/>
+        <w:tab w:val="right" w:pos="8504"/>
+      </w:tabs>
+      <w:spacing w:after="0" w:line="240" w:lineRule="auto"/>
+    </w:pPr>
+  </w:style>
+  <w:style w:type="character" w:customStyle="1" w:styleId="EncabezadoCar">
+    <w:name w:val="Encabezado Car"/>
+    <w:basedOn w:val="Fuentedeprrafopredeter"/>
+    <w:link w:val="Encabezado"/>
+    <w:uiPriority w:val="99"/>
+    <w:rsid w:val="008D0582"/>
+  </w:style>
+  <w:style w:type="paragraph" w:styleId="Piedepgina">
+    <w:name w:val="footer"/>
+    <w:basedOn w:val="Normal"/>
+    <w:link w:val="PiedepginaCar"/>
+    <w:uiPriority w:val="99"/>
+    <w:unhideWhenUsed/>
+    <w:rsid w:val="008D0582"/>
+    <w:pPr>
+      <w:tabs>
+        <w:tab w:val="center" w:pos="4252"/>
+        <w:tab w:val="right" w:pos="8504"/>
+      </w:tabs>
+      <w:spacing w:after="0" w:line="240" w:lineRule="auto"/>
+    </w:pPr>
+  </w:style>
+  <w:style w:type="character" w:customStyle="1" w:styleId="PiedepginaCar">
+    <w:name w:val="Pie de página Car"/>
+    <w:basedOn w:val="Fuentedeprrafopredeter"/>
+    <w:link w:val="Piedepgina"/>
+    <w:uiPriority w:val="99"/>
+    <w:rsid w:val="008D0582"/>
+  </w:style>
 </w:styles>
 </file>
 
@@ -2269,7 +2697,7 @@
 </file>
 
 <file path=customXml/itemProps1.xml><?xml version="1.0" encoding="utf-8"?>
-<ds:datastoreItem xmlns:ds="http://schemas.openxmlformats.org/officeDocument/2006/customXml" ds:itemID="{8339DE17-FE1B-4CB0-89C9-1DBA9E215FAA}">
+<ds:datastoreItem xmlns:ds="http://schemas.openxmlformats.org/officeDocument/2006/customXml" ds:itemID="{E805B65D-8B2F-45CD-AC09-CB489AD50BF4}">
   <ds:schemaRefs>
     <ds:schemaRef ds:uri="http://schemas.openxmlformats.org/officeDocument/2006/bibliography"/>
   </ds:schemaRefs>

</xml_diff>